<commit_message>
[ADD] wordBreakerUtil function added and backtracking
</commit_message>
<xml_diff>
--- a/ProjectReport.docx
+++ b/ProjectReport.docx
@@ -52,7 +52,34 @@
           <w:lang w:bidi="fa-IR"/>
         </w:rPr>
         <w:tab/>
-        <w:t>Bond , James Bond !</w:t>
+      </w:r>
+      <w:r>
+        <w:rPr>
+          <w:rFonts w:cs="B Nazanin"/>
+          <w:lang w:bidi="fa-IR"/>
+        </w:rPr>
+        <w:t xml:space="preserve">  </w:t>
+      </w:r>
+      <w:r>
+        <w:rPr>
+          <w:rFonts w:cs="B Nazanin"/>
+          <w:lang w:bidi="fa-IR"/>
+        </w:rPr>
+        <w:t xml:space="preserve">Bond , James Bond </w:t>
+      </w:r>
+      <w:r>
+        <w:rPr>
+          <w:rFonts w:cs="B Nazanin"/>
+          <w:lang w:bidi="fa-IR"/>
+        </w:rPr>
+        <w:t xml:space="preserve">2 </w:t>
+      </w:r>
+      <w:r>
+        <w:rPr>
+          <w:rFonts w:cs="B Nazanin"/>
+          <w:lang w:bidi="fa-IR"/>
+        </w:rPr>
+        <w:t>!</w:t>
       </w:r>
       <w:r>
         <w:rPr>
@@ -394,26 +421,10 @@
           <w:lang w:val="fa-IR" w:bidi="fa-IR"/>
         </w:rPr>
         <w:drawing>
-          <wp:anchor distT="0" distB="0" distL="114300" distR="114300" simplePos="0" relativeHeight="251658240" behindDoc="1" locked="0" layoutInCell="1" allowOverlap="1" wp14:anchorId="557A82F4" wp14:editId="6DEEA3DC">
-            <wp:simplePos x="0" y="0"/>
-            <wp:positionH relativeFrom="column">
-              <wp:posOffset>0</wp:posOffset>
-            </wp:positionH>
-            <wp:positionV relativeFrom="paragraph">
-              <wp:posOffset>-2540</wp:posOffset>
-            </wp:positionV>
-            <wp:extent cx="5943600" cy="2398395"/>
-            <wp:effectExtent l="0" t="0" r="0" b="1905"/>
-            <wp:wrapTight wrapText="bothSides">
-              <wp:wrapPolygon edited="0">
-                <wp:start x="0" y="0"/>
-                <wp:lineTo x="0" y="21446"/>
-                <wp:lineTo x="21531" y="21446"/>
-                <wp:lineTo x="21531" y="0"/>
-                <wp:lineTo x="0" y="0"/>
-              </wp:wrapPolygon>
-            </wp:wrapTight>
-            <wp:docPr id="1" name="Picture 1"/>
+          <wp:inline distT="0" distB="0" distL="0" distR="0" wp14:anchorId="52A49200" wp14:editId="70530664">
+            <wp:extent cx="5943600" cy="2619375"/>
+            <wp:effectExtent l="0" t="0" r="0" b="9525"/>
+            <wp:docPr id="2" name="Picture 2"/>
             <wp:cNvGraphicFramePr>
               <a:graphicFrameLocks xmlns:a="http://schemas.openxmlformats.org/drawingml/2006/main" noChangeAspect="1"/>
             </wp:cNvGraphicFramePr>
@@ -421,7 +432,7 @@
               <a:graphicData uri="http://schemas.openxmlformats.org/drawingml/2006/picture">
                 <pic:pic xmlns:pic="http://schemas.openxmlformats.org/drawingml/2006/picture">
                   <pic:nvPicPr>
-                    <pic:cNvPr id="1" name="Picture 1"/>
+                    <pic:cNvPr id="2" name="Picture 2"/>
                     <pic:cNvPicPr/>
                   </pic:nvPicPr>
                   <pic:blipFill>
@@ -439,7 +450,7 @@
                   <pic:spPr>
                     <a:xfrm>
                       <a:off x="0" y="0"/>
-                      <a:ext cx="5943600" cy="2398395"/>
+                      <a:ext cx="5943600" cy="2619375"/>
                     </a:xfrm>
                     <a:prstGeom prst="rect">
                       <a:avLst/>
@@ -448,7 +459,7 @@
                 </pic:pic>
               </a:graphicData>
             </a:graphic>
-          </wp:anchor>
+          </wp:inline>
         </w:drawing>
       </w:r>
       <w:proofErr w:type="spellStart"/>
@@ -584,25 +595,22 @@
           <w:rtl/>
           <w:lang w:bidi="fa-IR"/>
         </w:rPr>
-        <w:t xml:space="preserve"> تعریف میکنیم ، که نشان دهنده ی اول و آخر رشته ی مورد بررسی است می توان به صورت بازگشتی یا با یک حلقه </w:t>
-      </w:r>
-      <w:proofErr w:type="spellStart"/>
-      <w:r>
-        <w:rPr>
-          <w:rFonts w:cs="B Nazanin" w:hint="cs"/>
-          <w:rtl/>
-          <w:lang w:bidi="fa-IR"/>
-        </w:rPr>
-        <w:t>الگوریتم</w:t>
-      </w:r>
-      <w:proofErr w:type="spellEnd"/>
-      <w:r>
-        <w:rPr>
-          <w:rFonts w:cs="B Nazanin" w:hint="cs"/>
-          <w:rtl/>
-          <w:lang w:bidi="fa-IR"/>
-        </w:rPr>
-        <w:t xml:space="preserve"> را پیاده سازی کرد ، که ما از حلقه استفاده میکنیم ، تا جایی که اول و آخر رشته با هم برابر نباشد </w:t>
+        <w:t xml:space="preserve"> تعریف میکنیم ، که نشان دهنده ی اول و آخر رشته ی مورد بررسی است می توان به صورت بازگشتی پیاده سازی کرد</w:t>
+      </w:r>
+      <w:r>
+        <w:rPr>
+          <w:rFonts w:cs="B Nazanin"/>
+          <w:lang w:bidi="fa-IR"/>
+        </w:rPr>
+        <w:t xml:space="preserve"> </w:t>
+      </w:r>
+      <w:r>
+        <w:rPr>
+          <w:rFonts w:cs="B Nazanin" w:hint="cs"/>
+          <w:rtl/>
+          <w:lang w:bidi="fa-IR"/>
+        </w:rPr>
+        <w:t xml:space="preserve">، تا جایی که اول و آخر رشته با هم برابر نباشد </w:t>
       </w:r>
       <w:proofErr w:type="spellStart"/>
       <w:r>
@@ -756,6 +764,7 @@
           <w:rFonts w:cs="B Nazanin"/>
           <w:lang w:bidi="fa-IR"/>
         </w:rPr>
+        <w:lastRenderedPageBreak/>
         <w:t>T(n) = O(n^2)</w:t>
       </w:r>
     </w:p>

</xml_diff>